<commit_message>
Ya esta mi parte ocp (la parte 2), hice la parte de dip, pero igual revisen
</commit_message>
<xml_diff>
--- a/Instrucciones.docx
+++ b/Instrucciones.docx
@@ -4,7 +4,7 @@
   <w:body>
     <w:p>
       <w:pPr>
-        <w:pStyle w:val="Title"/>
+        <w:pStyle w:val="Ttulo"/>
       </w:pPr>
       <w:r>
         <w:t xml:space="preserve">Taller </w:t>
@@ -16,7 +16,7 @@
     <w:p/>
     <w:p>
       <w:pPr>
-        <w:pStyle w:val="Heading1"/>
+        <w:pStyle w:val="Ttulo1"/>
       </w:pPr>
       <w:r>
         <w:t xml:space="preserve">Objetivos: </w:t>
@@ -24,7 +24,7 @@
     </w:p>
     <w:p>
       <w:pPr>
-        <w:pStyle w:val="ListParagraph"/>
+        <w:pStyle w:val="Prrafodelista"/>
         <w:numPr>
           <w:ilvl w:val="0"/>
           <w:numId w:val="2"/>
@@ -36,7 +36,7 @@
     </w:p>
     <w:p>
       <w:pPr>
-        <w:pStyle w:val="ListParagraph"/>
+        <w:pStyle w:val="Prrafodelista"/>
         <w:numPr>
           <w:ilvl w:val="0"/>
           <w:numId w:val="2"/>
@@ -48,7 +48,7 @@
     </w:p>
     <w:p>
       <w:pPr>
-        <w:pStyle w:val="ListParagraph"/>
+        <w:pStyle w:val="Prrafodelista"/>
         <w:numPr>
           <w:ilvl w:val="0"/>
           <w:numId w:val="2"/>
@@ -57,12 +57,10 @@
       <w:r>
         <w:t>Utilizar Git como herramienta de apoyo al trabajo colaborativo.</w:t>
       </w:r>
-      <w:bookmarkStart w:id="0" w:name="_GoBack"/>
-      <w:bookmarkEnd w:id="0"/>
     </w:p>
     <w:p>
       <w:pPr>
-        <w:pStyle w:val="Heading1"/>
+        <w:pStyle w:val="Ttulo1"/>
       </w:pPr>
       <w:r>
         <w:t>Instrucciones</w:t>
@@ -71,7 +69,7 @@
     <w:p/>
     <w:p>
       <w:pPr>
-        <w:pStyle w:val="ListParagraph"/>
+        <w:pStyle w:val="Prrafodelista"/>
         <w:numPr>
           <w:ilvl w:val="0"/>
           <w:numId w:val="9"/>
@@ -83,7 +81,7 @@
     </w:p>
     <w:p>
       <w:pPr>
-        <w:pStyle w:val="ListParagraph"/>
+        <w:pStyle w:val="Prrafodelista"/>
         <w:numPr>
           <w:ilvl w:val="0"/>
           <w:numId w:val="9"/>
@@ -112,7 +110,7 @@
     </w:p>
     <w:p>
       <w:pPr>
-        <w:pStyle w:val="ListParagraph"/>
+        <w:pStyle w:val="Prrafodelista"/>
         <w:numPr>
           <w:ilvl w:val="0"/>
           <w:numId w:val="9"/>
@@ -132,7 +130,7 @@
       <w:hyperlink r:id="rId7" w:history="1">
         <w:r>
           <w:rPr>
-            <w:rStyle w:val="Hyperlink"/>
+            <w:rStyle w:val="Hipervnculo"/>
           </w:rPr>
           <w:t>https://github.com/djurado/solid</w:t>
         </w:r>
@@ -140,7 +138,7 @@
     </w:p>
     <w:p>
       <w:pPr>
-        <w:pStyle w:val="ListParagraph"/>
+        <w:pStyle w:val="Prrafodelista"/>
         <w:numPr>
           <w:ilvl w:val="0"/>
           <w:numId w:val="9"/>
@@ -160,7 +158,7 @@
     </w:p>
     <w:p>
       <w:pPr>
-        <w:pStyle w:val="ListParagraph"/>
+        <w:pStyle w:val="Prrafodelista"/>
         <w:numPr>
           <w:ilvl w:val="0"/>
           <w:numId w:val="9"/>
@@ -193,7 +191,7 @@
     </w:p>
     <w:p>
       <w:pPr>
-        <w:pStyle w:val="ListParagraph"/>
+        <w:pStyle w:val="Prrafodelista"/>
         <w:numPr>
           <w:ilvl w:val="0"/>
           <w:numId w:val="9"/>
@@ -220,7 +218,7 @@
     </w:p>
     <w:p>
       <w:pPr>
-        <w:pStyle w:val="Heading1"/>
+        <w:pStyle w:val="Ttulo1"/>
       </w:pPr>
       <w:r>
         <w:t>Conteste</w:t>
@@ -241,7 +239,7 @@
     <w:p/>
     <w:p>
       <w:pPr>
-        <w:pStyle w:val="ListParagraph"/>
+        <w:pStyle w:val="Prrafodelista"/>
         <w:numPr>
           <w:ilvl w:val="0"/>
           <w:numId w:val="10"/>
@@ -253,7 +251,7 @@
     </w:p>
     <w:p>
       <w:pPr>
-        <w:pStyle w:val="ListParagraph"/>
+        <w:pStyle w:val="Prrafodelista"/>
         <w:numPr>
           <w:ilvl w:val="0"/>
           <w:numId w:val="10"/>
@@ -265,7 +263,15 @@
     </w:p>
     <w:p>
       <w:pPr>
-        <w:pStyle w:val="ListParagraph"/>
+        <w:pStyle w:val="Prrafodelista"/>
+      </w:pPr>
+      <w:r>
+        <w:t xml:space="preserve">El principio es violado por que se estaban haciendo modificaciones en el proyecto, lo cual el principio dice que eso no es aceptable, lo que el principio dice es que nuestro proyecto debe de ser abierto a extensiones, pero cerrado a modificaciones. Cada vez que se añadía un nuevo ataque se estaba modificando el proyecto, añadiéndole líneas de códigos para poder realizar lo que hace el ataque en la clase ManejadorAtaque.java </w:t>
+      </w:r>
+    </w:p>
+    <w:p>
+      <w:pPr>
+        <w:pStyle w:val="Prrafodelista"/>
         <w:numPr>
           <w:ilvl w:val="0"/>
           <w:numId w:val="10"/>
@@ -277,7 +283,7 @@
     </w:p>
     <w:p>
       <w:pPr>
-        <w:pStyle w:val="ListParagraph"/>
+        <w:pStyle w:val="Prrafodelista"/>
         <w:numPr>
           <w:ilvl w:val="0"/>
           <w:numId w:val="10"/>
@@ -289,7 +295,7 @@
     </w:p>
     <w:p>
       <w:pPr>
-        <w:pStyle w:val="ListParagraph"/>
+        <w:pStyle w:val="Prrafodelista"/>
         <w:numPr>
           <w:ilvl w:val="0"/>
           <w:numId w:val="10"/>
@@ -299,19 +305,41 @@
         <w:t>DIP:</w:t>
       </w:r>
     </w:p>
-    <w:p/>
     <w:p>
       <w:pPr>
-        <w:pStyle w:val="Heading1"/>
-      </w:pPr>
-      <w:r>
-        <w:t>Entregable</w:t>
-      </w:r>
+        <w:pStyle w:val="Prrafodelista"/>
+      </w:pPr>
+      <w:r>
+        <w:t xml:space="preserve">En la clase programador se estaba creando el objeto </w:t>
+      </w:r>
+      <w:proofErr w:type="spellStart"/>
+      <w:r>
+        <w:t>ComputadoraWindows</w:t>
+      </w:r>
+      <w:proofErr w:type="spellEnd"/>
+      <w:r>
+        <w:t xml:space="preserve"> dentro del constructor vacío de programador, lo cual estaba violando el principio de DIP, </w:t>
+      </w:r>
+      <w:r>
+        <w:t xml:space="preserve">ambos deberían de depender de la abstracción. </w:t>
+      </w:r>
+      <w:bookmarkStart w:id="0" w:name="_GoBack"/>
+      <w:bookmarkEnd w:id="0"/>
     </w:p>
     <w:p/>
     <w:p>
       <w:pPr>
-        <w:pStyle w:val="ListParagraph"/>
+        <w:pStyle w:val="Ttulo1"/>
+      </w:pPr>
+      <w:r>
+        <w:lastRenderedPageBreak/>
+        <w:t>Entregable</w:t>
+      </w:r>
+    </w:p>
+    <w:p/>
+    <w:p>
+      <w:pPr>
+        <w:pStyle w:val="Prrafodelista"/>
         <w:numPr>
           <w:ilvl w:val="0"/>
           <w:numId w:val="11"/>
@@ -323,7 +351,7 @@
     </w:p>
     <w:p>
       <w:pPr>
-        <w:pStyle w:val="ListParagraph"/>
+        <w:pStyle w:val="Prrafodelista"/>
         <w:numPr>
           <w:ilvl w:val="0"/>
           <w:numId w:val="11"/>
@@ -395,7 +423,7 @@
     <w:sdtContent>
       <w:p>
         <w:pPr>
-          <w:pStyle w:val="Footer"/>
+          <w:pStyle w:val="Piedepgina"/>
           <w:jc w:val="right"/>
         </w:pPr>
         <w:r>
@@ -424,7 +452,7 @@
   </w:sdt>
   <w:p>
     <w:pPr>
-      <w:pStyle w:val="Footer"/>
+      <w:pStyle w:val="Piedepgina"/>
     </w:pPr>
   </w:p>
 </w:ftr>
@@ -1697,6 +1725,7 @@
     <w:lsdException w:name="HTML Sample" w:semiHidden="1" w:unhideWhenUsed="1"/>
     <w:lsdException w:name="HTML Typewriter" w:semiHidden="1" w:unhideWhenUsed="1"/>
     <w:lsdException w:name="HTML Variable" w:semiHidden="1" w:unhideWhenUsed="1"/>
+    <w:lsdException w:name="Normal Table" w:semiHidden="1" w:unhideWhenUsed="1"/>
     <w:lsdException w:name="annotation subject" w:semiHidden="1" w:unhideWhenUsed="1"/>
     <w:lsdException w:name="No List" w:semiHidden="1" w:unhideWhenUsed="1"/>
     <w:lsdException w:name="Outline List 1" w:semiHidden="1" w:unhideWhenUsed="1"/>
@@ -1743,8 +1772,10 @@
     <w:lsdException w:name="Table Subtle 2" w:semiHidden="1" w:unhideWhenUsed="1"/>
     <w:lsdException w:name="Table Web 1" w:semiHidden="1" w:unhideWhenUsed="1"/>
     <w:lsdException w:name="Table Web 2" w:semiHidden="1" w:unhideWhenUsed="1"/>
+    <w:lsdException w:name="Table Web 3" w:semiHidden="1" w:unhideWhenUsed="1"/>
     <w:lsdException w:name="Balloon Text" w:semiHidden="1" w:unhideWhenUsed="1"/>
     <w:lsdException w:name="Table Grid" w:uiPriority="39"/>
+    <w:lsdException w:name="Table Theme" w:semiHidden="1" w:unhideWhenUsed="1"/>
     <w:lsdException w:name="Placeholder Text" w:semiHidden="1"/>
     <w:lsdException w:name="No Spacing" w:uiPriority="1" w:qFormat="1"/>
     <w:lsdException w:name="Light Shading" w:uiPriority="60"/>
@@ -1970,11 +2001,11 @@
     <w:qFormat/>
     <w:rsid w:val="00867061"/>
   </w:style>
-  <w:style w:type="paragraph" w:styleId="Heading1">
+  <w:style w:type="paragraph" w:styleId="Ttulo1">
     <w:name w:val="heading 1"/>
     <w:basedOn w:val="Normal"/>
     <w:next w:val="Normal"/>
-    <w:link w:val="Heading1Char"/>
+    <w:link w:val="Ttulo1Car"/>
     <w:uiPriority w:val="9"/>
     <w:qFormat/>
     <w:rsid w:val="00867061"/>
@@ -1994,11 +2025,11 @@
       <w:szCs w:val="36"/>
     </w:rPr>
   </w:style>
-  <w:style w:type="paragraph" w:styleId="Heading2">
+  <w:style w:type="paragraph" w:styleId="Ttulo2">
     <w:name w:val="heading 2"/>
     <w:basedOn w:val="Normal"/>
     <w:next w:val="Normal"/>
-    <w:link w:val="Heading2Char"/>
+    <w:link w:val="Ttulo2Car"/>
     <w:uiPriority w:val="9"/>
     <w:semiHidden/>
     <w:unhideWhenUsed/>
@@ -2017,11 +2048,11 @@
       <w:szCs w:val="28"/>
     </w:rPr>
   </w:style>
-  <w:style w:type="paragraph" w:styleId="Heading3">
+  <w:style w:type="paragraph" w:styleId="Ttulo3">
     <w:name w:val="heading 3"/>
     <w:basedOn w:val="Normal"/>
     <w:next w:val="Normal"/>
-    <w:link w:val="Heading3Char"/>
+    <w:link w:val="Ttulo3Car"/>
     <w:uiPriority w:val="9"/>
     <w:semiHidden/>
     <w:unhideWhenUsed/>
@@ -2040,11 +2071,11 @@
       <w:szCs w:val="26"/>
     </w:rPr>
   </w:style>
-  <w:style w:type="paragraph" w:styleId="Heading4">
+  <w:style w:type="paragraph" w:styleId="Ttulo4">
     <w:name w:val="heading 4"/>
     <w:basedOn w:val="Normal"/>
     <w:next w:val="Normal"/>
-    <w:link w:val="Heading4Char"/>
+    <w:link w:val="Ttulo4Car"/>
     <w:uiPriority w:val="9"/>
     <w:semiHidden/>
     <w:unhideWhenUsed/>
@@ -2062,11 +2093,11 @@
       <w:szCs w:val="24"/>
     </w:rPr>
   </w:style>
-  <w:style w:type="paragraph" w:styleId="Heading5">
+  <w:style w:type="paragraph" w:styleId="Ttulo5">
     <w:name w:val="heading 5"/>
     <w:basedOn w:val="Normal"/>
     <w:next w:val="Normal"/>
-    <w:link w:val="Heading5Char"/>
+    <w:link w:val="Ttulo5Car"/>
     <w:uiPriority w:val="9"/>
     <w:semiHidden/>
     <w:unhideWhenUsed/>
@@ -2086,11 +2117,11 @@
       <w:szCs w:val="22"/>
     </w:rPr>
   </w:style>
-  <w:style w:type="paragraph" w:styleId="Heading6">
+  <w:style w:type="paragraph" w:styleId="Ttulo6">
     <w:name w:val="heading 6"/>
     <w:basedOn w:val="Normal"/>
     <w:next w:val="Normal"/>
-    <w:link w:val="Heading6Char"/>
+    <w:link w:val="Ttulo6Car"/>
     <w:uiPriority w:val="9"/>
     <w:semiHidden/>
     <w:unhideWhenUsed/>
@@ -2107,11 +2138,11 @@
       <w:color w:val="595959" w:themeColor="text1" w:themeTint="A6"/>
     </w:rPr>
   </w:style>
-  <w:style w:type="paragraph" w:styleId="Heading7">
+  <w:style w:type="paragraph" w:styleId="Ttulo7">
     <w:name w:val="heading 7"/>
     <w:basedOn w:val="Normal"/>
     <w:next w:val="Normal"/>
-    <w:link w:val="Heading7Char"/>
+    <w:link w:val="Ttulo7Car"/>
     <w:uiPriority w:val="9"/>
     <w:semiHidden/>
     <w:unhideWhenUsed/>
@@ -2130,11 +2161,11 @@
       <w:color w:val="595959" w:themeColor="text1" w:themeTint="A6"/>
     </w:rPr>
   </w:style>
-  <w:style w:type="paragraph" w:styleId="Heading8">
+  <w:style w:type="paragraph" w:styleId="Ttulo8">
     <w:name w:val="heading 8"/>
     <w:basedOn w:val="Normal"/>
     <w:next w:val="Normal"/>
-    <w:link w:val="Heading8Char"/>
+    <w:link w:val="Ttulo8Car"/>
     <w:uiPriority w:val="9"/>
     <w:semiHidden/>
     <w:unhideWhenUsed/>
@@ -2152,11 +2183,11 @@
       <w:color w:val="595959" w:themeColor="text1" w:themeTint="A6"/>
     </w:rPr>
   </w:style>
-  <w:style w:type="paragraph" w:styleId="Heading9">
+  <w:style w:type="paragraph" w:styleId="Ttulo9">
     <w:name w:val="heading 9"/>
     <w:basedOn w:val="Normal"/>
     <w:next w:val="Normal"/>
-    <w:link w:val="Heading9Char"/>
+    <w:link w:val="Ttulo9Car"/>
     <w:uiPriority w:val="9"/>
     <w:semiHidden/>
     <w:unhideWhenUsed/>
@@ -2176,13 +2207,13 @@
       <w:color w:val="595959" w:themeColor="text1" w:themeTint="A6"/>
     </w:rPr>
   </w:style>
-  <w:style w:type="character" w:default="1" w:styleId="DefaultParagraphFont">
+  <w:style w:type="character" w:default="1" w:styleId="Fuentedeprrafopredeter">
     <w:name w:val="Default Paragraph Font"/>
     <w:uiPriority w:val="1"/>
     <w:semiHidden/>
     <w:unhideWhenUsed/>
   </w:style>
-  <w:style w:type="table" w:default="1" w:styleId="TableNormal">
+  <w:style w:type="table" w:default="1" w:styleId="Tablanormal">
     <w:name w:val="Normal Table"/>
     <w:uiPriority w:val="99"/>
     <w:semiHidden/>
@@ -2197,16 +2228,16 @@
       </w:tblCellMar>
     </w:tblPr>
   </w:style>
-  <w:style w:type="numbering" w:default="1" w:styleId="NoList">
+  <w:style w:type="numbering" w:default="1" w:styleId="Sinlista">
     <w:name w:val="No List"/>
     <w:uiPriority w:val="99"/>
     <w:semiHidden/>
     <w:unhideWhenUsed/>
   </w:style>
-  <w:style w:type="character" w:customStyle="1" w:styleId="Heading1Char">
-    <w:name w:val="Heading 1 Char"/>
-    <w:basedOn w:val="DefaultParagraphFont"/>
-    <w:link w:val="Heading1"/>
+  <w:style w:type="character" w:customStyle="1" w:styleId="Ttulo1Car">
+    <w:name w:val="Título 1 Car"/>
+    <w:basedOn w:val="Fuentedeprrafopredeter"/>
+    <w:link w:val="Ttulo1"/>
     <w:uiPriority w:val="9"/>
     <w:rsid w:val="00867061"/>
     <w:rPr>
@@ -2216,10 +2247,10 @@
       <w:szCs w:val="36"/>
     </w:rPr>
   </w:style>
-  <w:style w:type="character" w:customStyle="1" w:styleId="Heading2Char">
-    <w:name w:val="Heading 2 Char"/>
-    <w:basedOn w:val="DefaultParagraphFont"/>
-    <w:link w:val="Heading2"/>
+  <w:style w:type="character" w:customStyle="1" w:styleId="Ttulo2Car">
+    <w:name w:val="Título 2 Car"/>
+    <w:basedOn w:val="Fuentedeprrafopredeter"/>
+    <w:link w:val="Ttulo2"/>
     <w:uiPriority w:val="9"/>
     <w:semiHidden/>
     <w:rsid w:val="00867061"/>
@@ -2230,10 +2261,10 @@
       <w:szCs w:val="28"/>
     </w:rPr>
   </w:style>
-  <w:style w:type="character" w:customStyle="1" w:styleId="Heading3Char">
-    <w:name w:val="Heading 3 Char"/>
-    <w:basedOn w:val="DefaultParagraphFont"/>
-    <w:link w:val="Heading3"/>
+  <w:style w:type="character" w:customStyle="1" w:styleId="Ttulo3Car">
+    <w:name w:val="Título 3 Car"/>
+    <w:basedOn w:val="Fuentedeprrafopredeter"/>
+    <w:link w:val="Ttulo3"/>
     <w:uiPriority w:val="9"/>
     <w:semiHidden/>
     <w:rsid w:val="00867061"/>
@@ -2244,10 +2275,10 @@
       <w:szCs w:val="26"/>
     </w:rPr>
   </w:style>
-  <w:style w:type="character" w:customStyle="1" w:styleId="Heading4Char">
-    <w:name w:val="Heading 4 Char"/>
-    <w:basedOn w:val="DefaultParagraphFont"/>
-    <w:link w:val="Heading4"/>
+  <w:style w:type="character" w:customStyle="1" w:styleId="Ttulo4Car">
+    <w:name w:val="Título 4 Car"/>
+    <w:basedOn w:val="Fuentedeprrafopredeter"/>
+    <w:link w:val="Ttulo4"/>
     <w:uiPriority w:val="9"/>
     <w:semiHidden/>
     <w:rsid w:val="00867061"/>
@@ -2257,10 +2288,10 @@
       <w:szCs w:val="24"/>
     </w:rPr>
   </w:style>
-  <w:style w:type="character" w:customStyle="1" w:styleId="Heading5Char">
-    <w:name w:val="Heading 5 Char"/>
-    <w:basedOn w:val="DefaultParagraphFont"/>
-    <w:link w:val="Heading5"/>
+  <w:style w:type="character" w:customStyle="1" w:styleId="Ttulo5Car">
+    <w:name w:val="Título 5 Car"/>
+    <w:basedOn w:val="Fuentedeprrafopredeter"/>
+    <w:link w:val="Ttulo5"/>
     <w:uiPriority w:val="9"/>
     <w:semiHidden/>
     <w:rsid w:val="00867061"/>
@@ -2272,10 +2303,10 @@
       <w:szCs w:val="22"/>
     </w:rPr>
   </w:style>
-  <w:style w:type="character" w:customStyle="1" w:styleId="Heading6Char">
-    <w:name w:val="Heading 6 Char"/>
-    <w:basedOn w:val="DefaultParagraphFont"/>
-    <w:link w:val="Heading6"/>
+  <w:style w:type="character" w:customStyle="1" w:styleId="Ttulo6Car">
+    <w:name w:val="Título 6 Car"/>
+    <w:basedOn w:val="Fuentedeprrafopredeter"/>
+    <w:link w:val="Ttulo6"/>
     <w:uiPriority w:val="9"/>
     <w:semiHidden/>
     <w:rsid w:val="00867061"/>
@@ -2284,10 +2315,10 @@
       <w:color w:val="595959" w:themeColor="text1" w:themeTint="A6"/>
     </w:rPr>
   </w:style>
-  <w:style w:type="character" w:customStyle="1" w:styleId="Heading7Char">
-    <w:name w:val="Heading 7 Char"/>
-    <w:basedOn w:val="DefaultParagraphFont"/>
-    <w:link w:val="Heading7"/>
+  <w:style w:type="character" w:customStyle="1" w:styleId="Ttulo7Car">
+    <w:name w:val="Título 7 Car"/>
+    <w:basedOn w:val="Fuentedeprrafopredeter"/>
+    <w:link w:val="Ttulo7"/>
     <w:uiPriority w:val="9"/>
     <w:semiHidden/>
     <w:rsid w:val="00867061"/>
@@ -2298,10 +2329,10 @@
       <w:color w:val="595959" w:themeColor="text1" w:themeTint="A6"/>
     </w:rPr>
   </w:style>
-  <w:style w:type="character" w:customStyle="1" w:styleId="Heading8Char">
-    <w:name w:val="Heading 8 Char"/>
-    <w:basedOn w:val="DefaultParagraphFont"/>
-    <w:link w:val="Heading8"/>
+  <w:style w:type="character" w:customStyle="1" w:styleId="Ttulo8Car">
+    <w:name w:val="Título 8 Car"/>
+    <w:basedOn w:val="Fuentedeprrafopredeter"/>
+    <w:link w:val="Ttulo8"/>
     <w:uiPriority w:val="9"/>
     <w:semiHidden/>
     <w:rsid w:val="00867061"/>
@@ -2311,10 +2342,10 @@
       <w:color w:val="595959" w:themeColor="text1" w:themeTint="A6"/>
     </w:rPr>
   </w:style>
-  <w:style w:type="character" w:customStyle="1" w:styleId="Heading9Char">
-    <w:name w:val="Heading 9 Char"/>
-    <w:basedOn w:val="DefaultParagraphFont"/>
-    <w:link w:val="Heading9"/>
+  <w:style w:type="character" w:customStyle="1" w:styleId="Ttulo9Car">
+    <w:name w:val="Título 9 Car"/>
+    <w:basedOn w:val="Fuentedeprrafopredeter"/>
+    <w:link w:val="Ttulo9"/>
     <w:uiPriority w:val="9"/>
     <w:semiHidden/>
     <w:rsid w:val="00867061"/>
@@ -2326,7 +2357,7 @@
       <w:color w:val="595959" w:themeColor="text1" w:themeTint="A6"/>
     </w:rPr>
   </w:style>
-  <w:style w:type="paragraph" w:styleId="Caption">
+  <w:style w:type="paragraph" w:styleId="Descripcin">
     <w:name w:val="caption"/>
     <w:basedOn w:val="Normal"/>
     <w:next w:val="Normal"/>
@@ -2346,11 +2377,11 @@
       <w:szCs w:val="20"/>
     </w:rPr>
   </w:style>
-  <w:style w:type="paragraph" w:styleId="Title">
+  <w:style w:type="paragraph" w:styleId="Ttulo">
     <w:name w:val="Title"/>
     <w:basedOn w:val="Normal"/>
     <w:next w:val="Normal"/>
-    <w:link w:val="TitleChar"/>
+    <w:link w:val="TtuloCar"/>
     <w:uiPriority w:val="10"/>
     <w:qFormat/>
     <w:rsid w:val="00867061"/>
@@ -2366,10 +2397,10 @@
       <w:szCs w:val="80"/>
     </w:rPr>
   </w:style>
-  <w:style w:type="character" w:customStyle="1" w:styleId="TitleChar">
-    <w:name w:val="Title Char"/>
-    <w:basedOn w:val="DefaultParagraphFont"/>
-    <w:link w:val="Title"/>
+  <w:style w:type="character" w:customStyle="1" w:styleId="TtuloCar">
+    <w:name w:val="Título Car"/>
+    <w:basedOn w:val="Fuentedeprrafopredeter"/>
+    <w:link w:val="Ttulo"/>
     <w:uiPriority w:val="10"/>
     <w:rsid w:val="00867061"/>
     <w:rPr>
@@ -2380,11 +2411,11 @@
       <w:szCs w:val="80"/>
     </w:rPr>
   </w:style>
-  <w:style w:type="paragraph" w:styleId="Subtitle">
+  <w:style w:type="paragraph" w:styleId="Subttulo">
     <w:name w:val="Subtitle"/>
     <w:basedOn w:val="Normal"/>
     <w:next w:val="Normal"/>
-    <w:link w:val="SubtitleChar"/>
+    <w:link w:val="SubttuloCar"/>
     <w:uiPriority w:val="11"/>
     <w:qFormat/>
     <w:rsid w:val="00867061"/>
@@ -2401,10 +2432,10 @@
       <w:szCs w:val="30"/>
     </w:rPr>
   </w:style>
-  <w:style w:type="character" w:customStyle="1" w:styleId="SubtitleChar">
-    <w:name w:val="Subtitle Char"/>
-    <w:basedOn w:val="DefaultParagraphFont"/>
-    <w:link w:val="Subtitle"/>
+  <w:style w:type="character" w:customStyle="1" w:styleId="SubttuloCar">
+    <w:name w:val="Subtítulo Car"/>
+    <w:basedOn w:val="Fuentedeprrafopredeter"/>
+    <w:link w:val="Subttulo"/>
     <w:uiPriority w:val="11"/>
     <w:rsid w:val="00867061"/>
     <w:rPr>
@@ -2414,9 +2445,9 @@
       <w:szCs w:val="30"/>
     </w:rPr>
   </w:style>
-  <w:style w:type="character" w:styleId="Strong">
+  <w:style w:type="character" w:styleId="Textoennegrita">
     <w:name w:val="Strong"/>
-    <w:basedOn w:val="DefaultParagraphFont"/>
+    <w:basedOn w:val="Fuentedeprrafopredeter"/>
     <w:uiPriority w:val="22"/>
     <w:qFormat/>
     <w:rsid w:val="00867061"/>
@@ -2425,9 +2456,9 @@
       <w:bCs/>
     </w:rPr>
   </w:style>
-  <w:style w:type="character" w:styleId="Emphasis">
+  <w:style w:type="character" w:styleId="nfasis">
     <w:name w:val="Emphasis"/>
-    <w:basedOn w:val="DefaultParagraphFont"/>
+    <w:basedOn w:val="Fuentedeprrafopredeter"/>
     <w:uiPriority w:val="20"/>
     <w:qFormat/>
     <w:rsid w:val="00867061"/>
@@ -2436,9 +2467,9 @@
       <w:iCs/>
     </w:rPr>
   </w:style>
-  <w:style w:type="paragraph" w:styleId="NoSpacing">
+  <w:style w:type="paragraph" w:styleId="Sinespaciado">
     <w:name w:val="No Spacing"/>
-    <w:link w:val="NoSpacingChar"/>
+    <w:link w:val="SinespaciadoCar"/>
     <w:uiPriority w:val="1"/>
     <w:qFormat/>
     <w:rsid w:val="00867061"/>
@@ -2446,11 +2477,11 @@
       <w:spacing w:after="0" w:line="240" w:lineRule="auto"/>
     </w:pPr>
   </w:style>
-  <w:style w:type="paragraph" w:styleId="Quote">
+  <w:style w:type="paragraph" w:styleId="Cita">
     <w:name w:val="Quote"/>
     <w:basedOn w:val="Normal"/>
     <w:next w:val="Normal"/>
-    <w:link w:val="QuoteChar"/>
+    <w:link w:val="CitaCar"/>
     <w:uiPriority w:val="29"/>
     <w:qFormat/>
     <w:rsid w:val="00867061"/>
@@ -2464,10 +2495,10 @@
       <w:iCs/>
     </w:rPr>
   </w:style>
-  <w:style w:type="character" w:customStyle="1" w:styleId="QuoteChar">
-    <w:name w:val="Quote Char"/>
-    <w:basedOn w:val="DefaultParagraphFont"/>
-    <w:link w:val="Quote"/>
+  <w:style w:type="character" w:customStyle="1" w:styleId="CitaCar">
+    <w:name w:val="Cita Car"/>
+    <w:basedOn w:val="Fuentedeprrafopredeter"/>
+    <w:link w:val="Cita"/>
     <w:uiPriority w:val="29"/>
     <w:rsid w:val="00867061"/>
     <w:rPr>
@@ -2475,11 +2506,11 @@
       <w:iCs/>
     </w:rPr>
   </w:style>
-  <w:style w:type="paragraph" w:styleId="IntenseQuote">
+  <w:style w:type="paragraph" w:styleId="Citadestacada">
     <w:name w:val="Intense Quote"/>
     <w:basedOn w:val="Normal"/>
     <w:next w:val="Normal"/>
-    <w:link w:val="IntenseQuoteChar"/>
+    <w:link w:val="CitadestacadaCar"/>
     <w:uiPriority w:val="30"/>
     <w:qFormat/>
     <w:rsid w:val="00867061"/>
@@ -2495,10 +2526,10 @@
       <w:szCs w:val="28"/>
     </w:rPr>
   </w:style>
-  <w:style w:type="character" w:customStyle="1" w:styleId="IntenseQuoteChar">
-    <w:name w:val="Intense Quote Char"/>
-    <w:basedOn w:val="DefaultParagraphFont"/>
-    <w:link w:val="IntenseQuote"/>
+  <w:style w:type="character" w:customStyle="1" w:styleId="CitadestacadaCar">
+    <w:name w:val="Cita destacada Car"/>
+    <w:basedOn w:val="Fuentedeprrafopredeter"/>
+    <w:link w:val="Citadestacada"/>
     <w:uiPriority w:val="30"/>
     <w:rsid w:val="00867061"/>
     <w:rPr>
@@ -2508,9 +2539,9 @@
       <w:szCs w:val="28"/>
     </w:rPr>
   </w:style>
-  <w:style w:type="character" w:styleId="SubtleEmphasis">
+  <w:style w:type="character" w:styleId="nfasissutil">
     <w:name w:val="Subtle Emphasis"/>
-    <w:basedOn w:val="DefaultParagraphFont"/>
+    <w:basedOn w:val="Fuentedeprrafopredeter"/>
     <w:uiPriority w:val="19"/>
     <w:qFormat/>
     <w:rsid w:val="00867061"/>
@@ -2520,9 +2551,9 @@
       <w:color w:val="595959" w:themeColor="text1" w:themeTint="A6"/>
     </w:rPr>
   </w:style>
-  <w:style w:type="character" w:styleId="IntenseEmphasis">
+  <w:style w:type="character" w:styleId="nfasisintenso">
     <w:name w:val="Intense Emphasis"/>
-    <w:basedOn w:val="DefaultParagraphFont"/>
+    <w:basedOn w:val="Fuentedeprrafopredeter"/>
     <w:uiPriority w:val="21"/>
     <w:qFormat/>
     <w:rsid w:val="00867061"/>
@@ -2533,9 +2564,9 @@
       <w:iCs/>
     </w:rPr>
   </w:style>
-  <w:style w:type="character" w:styleId="SubtleReference">
+  <w:style w:type="character" w:styleId="Referenciasutil">
     <w:name w:val="Subtle Reference"/>
-    <w:basedOn w:val="DefaultParagraphFont"/>
+    <w:basedOn w:val="Fuentedeprrafopredeter"/>
     <w:uiPriority w:val="31"/>
     <w:qFormat/>
     <w:rsid w:val="00867061"/>
@@ -2544,9 +2575,9 @@
       <w:color w:val="404040" w:themeColor="text1" w:themeTint="BF"/>
     </w:rPr>
   </w:style>
-  <w:style w:type="character" w:styleId="IntenseReference">
+  <w:style w:type="character" w:styleId="Referenciaintensa">
     <w:name w:val="Intense Reference"/>
-    <w:basedOn w:val="DefaultParagraphFont"/>
+    <w:basedOn w:val="Fuentedeprrafopredeter"/>
     <w:uiPriority w:val="32"/>
     <w:qFormat/>
     <w:rsid w:val="00867061"/>
@@ -2557,9 +2588,9 @@
       <w:u w:val="single"/>
     </w:rPr>
   </w:style>
-  <w:style w:type="character" w:styleId="BookTitle">
+  <w:style w:type="character" w:styleId="Ttulodellibro">
     <w:name w:val="Book Title"/>
-    <w:basedOn w:val="DefaultParagraphFont"/>
+    <w:basedOn w:val="Fuentedeprrafopredeter"/>
     <w:uiPriority w:val="33"/>
     <w:qFormat/>
     <w:rsid w:val="00867061"/>
@@ -2569,9 +2600,9 @@
       <w:smallCaps/>
     </w:rPr>
   </w:style>
-  <w:style w:type="paragraph" w:styleId="TOCHeading">
+  <w:style w:type="paragraph" w:styleId="TtuloTDC">
     <w:name w:val="TOC Heading"/>
-    <w:basedOn w:val="Heading1"/>
+    <w:basedOn w:val="Ttulo1"/>
     <w:next w:val="Normal"/>
     <w:uiPriority w:val="39"/>
     <w:semiHidden/>
@@ -2582,7 +2613,7 @@
       <w:outlineLvl w:val="9"/>
     </w:pPr>
   </w:style>
-  <w:style w:type="paragraph" w:styleId="ListParagraph">
+  <w:style w:type="paragraph" w:styleId="Prrafodelista">
     <w:name w:val="List Paragraph"/>
     <w:basedOn w:val="Normal"/>
     <w:uiPriority w:val="34"/>
@@ -2593,16 +2624,16 @@
       <w:contextualSpacing/>
     </w:pPr>
   </w:style>
-  <w:style w:type="character" w:customStyle="1" w:styleId="NoSpacingChar">
-    <w:name w:val="No Spacing Char"/>
-    <w:basedOn w:val="DefaultParagraphFont"/>
-    <w:link w:val="NoSpacing"/>
+  <w:style w:type="character" w:customStyle="1" w:styleId="SinespaciadoCar">
+    <w:name w:val="Sin espaciado Car"/>
+    <w:basedOn w:val="Fuentedeprrafopredeter"/>
+    <w:link w:val="Sinespaciado"/>
     <w:uiPriority w:val="1"/>
     <w:rsid w:val="00F728CA"/>
   </w:style>
-  <w:style w:type="table" w:styleId="TableGrid">
+  <w:style w:type="table" w:styleId="Tablaconcuadrcula">
     <w:name w:val="Table Grid"/>
-    <w:basedOn w:val="TableNormal"/>
+    <w:basedOn w:val="Tablanormal"/>
     <w:uiPriority w:val="39"/>
     <w:rsid w:val="00EB7DAB"/>
     <w:pPr>
@@ -2619,10 +2650,10 @@
       </w:tblBorders>
     </w:tblPr>
   </w:style>
-  <w:style w:type="paragraph" w:styleId="Header">
+  <w:style w:type="paragraph" w:styleId="Encabezado">
     <w:name w:val="header"/>
     <w:basedOn w:val="Normal"/>
-    <w:link w:val="HeaderChar"/>
+    <w:link w:val="EncabezadoCar"/>
     <w:uiPriority w:val="99"/>
     <w:unhideWhenUsed/>
     <w:rsid w:val="00F3307F"/>
@@ -2634,17 +2665,17 @@
       <w:spacing w:after="0" w:line="240" w:lineRule="auto"/>
     </w:pPr>
   </w:style>
-  <w:style w:type="character" w:customStyle="1" w:styleId="HeaderChar">
-    <w:name w:val="Header Char"/>
-    <w:basedOn w:val="DefaultParagraphFont"/>
-    <w:link w:val="Header"/>
+  <w:style w:type="character" w:customStyle="1" w:styleId="EncabezadoCar">
+    <w:name w:val="Encabezado Car"/>
+    <w:basedOn w:val="Fuentedeprrafopredeter"/>
+    <w:link w:val="Encabezado"/>
     <w:uiPriority w:val="99"/>
     <w:rsid w:val="00F3307F"/>
   </w:style>
-  <w:style w:type="paragraph" w:styleId="Footer">
+  <w:style w:type="paragraph" w:styleId="Piedepgina">
     <w:name w:val="footer"/>
     <w:basedOn w:val="Normal"/>
-    <w:link w:val="FooterChar"/>
+    <w:link w:val="PiedepginaCar"/>
     <w:uiPriority w:val="99"/>
     <w:unhideWhenUsed/>
     <w:rsid w:val="00F3307F"/>
@@ -2656,16 +2687,16 @@
       <w:spacing w:after="0" w:line="240" w:lineRule="auto"/>
     </w:pPr>
   </w:style>
-  <w:style w:type="character" w:customStyle="1" w:styleId="FooterChar">
-    <w:name w:val="Footer Char"/>
-    <w:basedOn w:val="DefaultParagraphFont"/>
-    <w:link w:val="Footer"/>
+  <w:style w:type="character" w:customStyle="1" w:styleId="PiedepginaCar">
+    <w:name w:val="Pie de página Car"/>
+    <w:basedOn w:val="Fuentedeprrafopredeter"/>
+    <w:link w:val="Piedepgina"/>
     <w:uiPriority w:val="99"/>
     <w:rsid w:val="00F3307F"/>
   </w:style>
-  <w:style w:type="character" w:styleId="Hyperlink">
+  <w:style w:type="character" w:styleId="Hipervnculo">
     <w:name w:val="Hyperlink"/>
-    <w:basedOn w:val="DefaultParagraphFont"/>
+    <w:basedOn w:val="Fuentedeprrafopredeter"/>
     <w:uiPriority w:val="99"/>
     <w:unhideWhenUsed/>
     <w:rsid w:val="00FF719A"/>
@@ -2674,9 +2705,9 @@
       <w:u w:val="single"/>
     </w:rPr>
   </w:style>
-  <w:style w:type="character" w:styleId="UnresolvedMention">
+  <w:style w:type="character" w:styleId="Mencinsinresolver">
     <w:name w:val="Unresolved Mention"/>
-    <w:basedOn w:val="DefaultParagraphFont"/>
+    <w:basedOn w:val="Fuentedeprrafopredeter"/>
     <w:uiPriority w:val="99"/>
     <w:semiHidden/>
     <w:unhideWhenUsed/>

</xml_diff>

<commit_message>
Se agrego al documento de word el porque el principio de LCP es violado
</commit_message>
<xml_diff>
--- a/Instrucciones.docx
+++ b/Instrucciones.docx
@@ -264,6 +264,7 @@
     <w:p>
       <w:pPr>
         <w:pStyle w:val="Prrafodelista"/>
+        <w:jc w:val="both"/>
       </w:pPr>
       <w:r>
         <w:t xml:space="preserve">El principio es violado por que se estaban haciendo modificaciones en el proyecto, lo cual el principio dice que eso no es aceptable, lo que el principio dice es que nuestro proyecto debe de ser abierto a extensiones, pero cerrado a modificaciones. Cada vez que se añadía un nuevo ataque se estaba modificando el proyecto, añadiéndole líneas de códigos para poder realizar lo que hace el ataque en la clase ManejadorAtaque.java </w:t>
@@ -284,13 +285,12 @@
     <w:p>
       <w:pPr>
         <w:pStyle w:val="Prrafodelista"/>
-        <w:numPr>
-          <w:ilvl w:val="0"/>
-          <w:numId w:val="10"/>
-        </w:numPr>
-      </w:pPr>
-      <w:r>
-        <w:t>ISP:</w:t>
+      </w:pPr>
+      <w:r>
+        <w:t>Este principio es violado debido a que una clase derivada de la interfaz tiene una funcionalidad adicional que la clase “padre” no maneja, que es el hecho de que la moto acuática debe estar encendida para navegar</w:t>
+      </w:r>
+      <w:r>
+        <w:t>, haciendo que el programa se caiga si una moto acuática no está encendida.</w:t>
       </w:r>
     </w:p>
     <w:p>
@@ -302,14 +302,28 @@
         </w:numPr>
       </w:pPr>
       <w:r>
-        <w:t>DIP:</w:t>
+        <w:t>ISP:</w:t>
       </w:r>
     </w:p>
     <w:p>
       <w:pPr>
         <w:pStyle w:val="Prrafodelista"/>
-      </w:pPr>
-      <w:r>
+        <w:numPr>
+          <w:ilvl w:val="0"/>
+          <w:numId w:val="10"/>
+        </w:numPr>
+      </w:pPr>
+      <w:r>
+        <w:t>DIP:</w:t>
+      </w:r>
+    </w:p>
+    <w:p>
+      <w:pPr>
+        <w:pStyle w:val="Prrafodelista"/>
+        <w:jc w:val="both"/>
+      </w:pPr>
+      <w:r>
+        <w:lastRenderedPageBreak/>
         <w:t xml:space="preserve">En la clase programador se estaba creando el objeto </w:t>
       </w:r>
       <w:proofErr w:type="spellStart"/>
@@ -321,10 +335,13 @@
         <w:t xml:space="preserve"> dentro del constructor vacío de programador, lo cual estaba violando el principio de DIP, </w:t>
       </w:r>
       <w:r>
-        <w:t xml:space="preserve">ambos deberían de depender de la abstracción. </w:t>
+        <w:t>ambos deberían de depender de la</w:t>
       </w:r>
       <w:bookmarkStart w:id="0" w:name="_GoBack"/>
       <w:bookmarkEnd w:id="0"/>
+      <w:r>
+        <w:t xml:space="preserve"> abstracción. </w:t>
+      </w:r>
     </w:p>
     <w:p/>
     <w:p>
@@ -332,7 +349,6 @@
         <w:pStyle w:val="Ttulo1"/>
       </w:pPr>
       <w:r>
-        <w:lastRenderedPageBreak/>
         <w:t>Entregable</w:t>
       </w:r>
     </w:p>

</xml_diff>

<commit_message>
Se modifico el documento de word
</commit_message>
<xml_diff>
--- a/Instrucciones.docx
+++ b/Instrucciones.docx
@@ -308,12 +308,69 @@
     <w:p>
       <w:pPr>
         <w:pStyle w:val="Prrafodelista"/>
+      </w:pPr>
+      <w:r>
+        <w:t xml:space="preserve">Se implementan </w:t>
+      </w:r>
+      <w:r>
+        <w:t>métodos</w:t>
+      </w:r>
+      <w:r>
+        <w:t xml:space="preserve"> que las clases </w:t>
+      </w:r>
+      <w:proofErr w:type="spellStart"/>
+      <w:r>
+        <w:t>PokemonFuego</w:t>
+      </w:r>
+      <w:proofErr w:type="spellEnd"/>
+      <w:r>
+        <w:t xml:space="preserve"> y </w:t>
+      </w:r>
+      <w:proofErr w:type="spellStart"/>
+      <w:r>
+        <w:t>PokemonAgua</w:t>
+      </w:r>
+      <w:proofErr w:type="spellEnd"/>
+      <w:r>
+        <w:t xml:space="preserve"> no necesitan, esto se debe a que todos los </w:t>
+      </w:r>
+      <w:r>
+        <w:t>métodos</w:t>
+      </w:r>
+      <w:r>
+        <w:t xml:space="preserve"> </w:t>
+      </w:r>
+      <w:r>
+        <w:t>están</w:t>
+      </w:r>
+      <w:r>
+        <w:t xml:space="preserve"> agrupados en una sola interface, esa es la </w:t>
+      </w:r>
+      <w:r>
+        <w:t>violación</w:t>
+      </w:r>
+      <w:r>
+        <w:t xml:space="preserve"> de este principio en esta parte del </w:t>
+      </w:r>
+      <w:r>
+        <w:t>código</w:t>
+      </w:r>
+      <w:bookmarkStart w:id="0" w:name="_GoBack"/>
+      <w:bookmarkEnd w:id="0"/>
+      <w:r>
+        <w:t>.</w:t>
+      </w:r>
+    </w:p>
+    <w:p>
+      <w:pPr>
+        <w:pStyle w:val="Prrafodelista"/>
         <w:numPr>
           <w:ilvl w:val="0"/>
           <w:numId w:val="10"/>
         </w:numPr>
       </w:pPr>
       <w:r>
+        <w:lastRenderedPageBreak/>
         <w:t>DIP:</w:t>
       </w:r>
     </w:p>
@@ -323,7 +380,6 @@
         <w:jc w:val="both"/>
       </w:pPr>
       <w:r>
-        <w:lastRenderedPageBreak/>
         <w:t xml:space="preserve">En la clase programador se estaba creando el objeto </w:t>
       </w:r>
       <w:proofErr w:type="spellStart"/>
@@ -335,12 +391,7 @@
         <w:t xml:space="preserve"> dentro del constructor vacío de programador, lo cual estaba violando el principio de DIP, </w:t>
       </w:r>
       <w:r>
-        <w:t>ambos deberían de depender de la</w:t>
-      </w:r>
-      <w:bookmarkStart w:id="0" w:name="_GoBack"/>
-      <w:bookmarkEnd w:id="0"/>
-      <w:r>
-        <w:t xml:space="preserve"> abstracción. </w:t>
+        <w:t xml:space="preserve">ambos deberían de depender de la abstracción. </w:t>
       </w:r>
     </w:p>
     <w:p/>

</xml_diff>